<commit_message>
Added some brief description on VF2 algorithm
</commit_message>
<xml_diff>
--- a/Pseudocode.docx
+++ b/Pseudocode.docx
@@ -4947,8 +4947,6 @@
               </w:rPr>
               <w:t>5:</w:t>
             </w:r>
-            <w:bookmarkStart w:id="0" w:name="_GoBack"/>
-            <w:bookmarkEnd w:id="0"/>
           </w:p>
         </w:tc>
         <w:tc>
@@ -4965,6 +4963,14 @@
         </w:tc>
       </w:tr>
     </w:tbl>
+    <w:p>
+      <w:pPr>
+        <w:rPr>
+          <w:rFonts w:ascii="Cambria" w:hAnsi="Cambria"/>
+          <w:u w:val="single"/>
+        </w:rPr>
+      </w:pPr>
+    </w:p>
     <w:p>
       <w:pPr>
         <w:rPr>
@@ -4985,23 +4991,648 @@
           <w:rFonts w:ascii="Cambria" w:hAnsi="Cambria"/>
           <w:u w:val="single"/>
         </w:rPr>
-        <w:t xml:space="preserve">Ullmann’s bit vector algorithm </w:t>
+        <w:t>VF2</w:t>
       </w:r>
     </w:p>
     <w:p>
       <w:pPr>
         <w:rPr>
           <w:rFonts w:ascii="Cambria" w:hAnsi="Cambria"/>
-          <w:u w:val="single"/>
         </w:rPr>
       </w:pPr>
       <w:r>
         <w:rPr>
           <w:rFonts w:ascii="Cambria" w:hAnsi="Cambria"/>
-          <w:u w:val="single"/>
         </w:rPr>
-        <w:t>VF2</w:t>
+        <w:t xml:space="preserve">Mostly the same as Ullmann’s algorithm, except that during nodes generation, we prune out a vertex </w:t>
       </w:r>
+      <m:oMath>
+        <m:r>
+          <w:rPr>
+            <w:rFonts w:ascii="Cambria Math" w:hAnsi="Cambria Math"/>
+          </w:rPr>
+          <m:t>v</m:t>
+        </m:r>
+      </m:oMath>
+      <w:r>
+        <w:rPr>
+          <w:rFonts w:ascii="Cambria" w:hAnsi="Cambria"/>
+        </w:rPr>
+        <w:t xml:space="preserve"> in a set of candidate vertices </w:t>
+      </w:r>
+      <m:oMath>
+        <m:r>
+          <w:rPr>
+            <w:rFonts w:ascii="Cambria Math" w:hAnsi="Cambria Math"/>
+          </w:rPr>
+          <m:t>C(u)</m:t>
+        </m:r>
+      </m:oMath>
+      <w:r>
+        <w:rPr>
+          <w:rFonts w:ascii="Cambria" w:hAnsi="Cambria"/>
+        </w:rPr>
+        <w:t xml:space="preserve"> </w:t>
+      </w:r>
+      <w:proofErr w:type="spellStart"/>
+      <w:proofErr w:type="gramStart"/>
+      <w:r>
+        <w:rPr>
+          <w:rFonts w:ascii="Cambria" w:hAnsi="Cambria"/>
+        </w:rPr>
+        <w:t>s.t.</w:t>
+      </w:r>
+      <w:proofErr w:type="spellEnd"/>
+      <w:r>
+        <w:rPr>
+          <w:rFonts w:ascii="Cambria" w:hAnsi="Cambria"/>
+        </w:rPr>
+        <w:t xml:space="preserve"> :</w:t>
+      </w:r>
+      <w:proofErr w:type="gramEnd"/>
+    </w:p>
+    <w:p>
+      <w:pPr>
+        <w:pStyle w:val="ListParagraph"/>
+        <w:numPr>
+          <w:ilvl w:val="0"/>
+          <w:numId w:val="1"/>
+        </w:numPr>
+        <w:rPr>
+          <w:rFonts w:ascii="Cambria" w:hAnsi="Cambria"/>
+        </w:rPr>
+      </w:pPr>
+      <m:oMath>
+        <m:r>
+          <w:rPr>
+            <w:rFonts w:ascii="Cambria Math" w:hAnsi="Cambria Math"/>
+          </w:rPr>
+          <m:t>v</m:t>
+        </m:r>
+      </m:oMath>
+      <w:r>
+        <w:rPr>
+          <w:rFonts w:ascii="Cambria" w:hAnsi="Cambria"/>
+        </w:rPr>
+        <w:t xml:space="preserve"> is not connected from already matches data vertices.</w:t>
+      </w:r>
+    </w:p>
+    <w:p>
+      <w:pPr>
+        <w:pStyle w:val="ListParagraph"/>
+        <w:numPr>
+          <w:ilvl w:val="0"/>
+          <w:numId w:val="1"/>
+        </w:numPr>
+        <w:rPr>
+          <w:rFonts w:ascii="Cambria" w:hAnsi="Cambria"/>
+        </w:rPr>
+      </w:pPr>
+      <m:oMath>
+        <m:d>
+          <m:dPr>
+            <m:begChr m:val="|"/>
+            <m:endChr m:val="|"/>
+            <m:ctrlPr>
+              <w:rPr>
+                <w:rFonts w:ascii="Cambria Math" w:hAnsi="Cambria Math"/>
+                <w:i/>
+              </w:rPr>
+            </m:ctrlPr>
+          </m:dPr>
+          <m:e>
+            <m:sSub>
+              <m:sSubPr>
+                <m:ctrlPr>
+                  <w:rPr>
+                    <w:rFonts w:ascii="Cambria Math" w:hAnsi="Cambria Math"/>
+                    <w:i/>
+                  </w:rPr>
+                </m:ctrlPr>
+              </m:sSubPr>
+              <m:e>
+                <m:r>
+                  <w:rPr>
+                    <w:rFonts w:ascii="Cambria Math" w:hAnsi="Cambria Math"/>
+                  </w:rPr>
+                  <m:t>C</m:t>
+                </m:r>
+              </m:e>
+              <m:sub>
+                <m:r>
+                  <w:rPr>
+                    <w:rFonts w:ascii="Cambria Math" w:hAnsi="Cambria Math"/>
+                  </w:rPr>
+                  <m:t>q</m:t>
+                </m:r>
+              </m:sub>
+            </m:sSub>
+            <m:r>
+              <w:rPr>
+                <w:rFonts w:ascii="Cambria Math" w:hAnsi="Cambria Math"/>
+              </w:rPr>
+              <m:t>∩</m:t>
+            </m:r>
+            <m:r>
+              <m:rPr>
+                <m:sty m:val="p"/>
+              </m:rPr>
+              <w:rPr>
+                <w:rFonts w:ascii="Cambria Math" w:hAnsi="Cambria Math"/>
+              </w:rPr>
+              <m:t>adj</m:t>
+            </m:r>
+            <m:d>
+              <m:dPr>
+                <m:ctrlPr>
+                  <w:rPr>
+                    <w:rFonts w:ascii="Cambria Math" w:hAnsi="Cambria Math"/>
+                  </w:rPr>
+                </m:ctrlPr>
+              </m:dPr>
+              <m:e>
+                <m:r>
+                  <w:rPr>
+                    <w:rFonts w:ascii="Cambria Math" w:hAnsi="Cambria Math"/>
+                  </w:rPr>
+                  <m:t>u</m:t>
+                </m:r>
+                <m:ctrlPr>
+                  <w:rPr>
+                    <w:rFonts w:ascii="Cambria Math" w:hAnsi="Cambria Math"/>
+                    <w:i/>
+                  </w:rPr>
+                </m:ctrlPr>
+              </m:e>
+            </m:d>
+          </m:e>
+        </m:d>
+        <m:r>
+          <w:rPr>
+            <w:rFonts w:ascii="Cambria Math" w:hAnsi="Cambria Math"/>
+          </w:rPr>
+          <m:t>&gt;</m:t>
+        </m:r>
+        <m:d>
+          <m:dPr>
+            <m:begChr m:val="|"/>
+            <m:endChr m:val="|"/>
+            <m:ctrlPr>
+              <w:rPr>
+                <w:rFonts w:ascii="Cambria Math" w:hAnsi="Cambria Math"/>
+                <w:i/>
+              </w:rPr>
+            </m:ctrlPr>
+          </m:dPr>
+          <m:e>
+            <m:sSub>
+              <m:sSubPr>
+                <m:ctrlPr>
+                  <w:rPr>
+                    <w:rFonts w:ascii="Cambria Math" w:hAnsi="Cambria Math"/>
+                    <w:i/>
+                  </w:rPr>
+                </m:ctrlPr>
+              </m:sSubPr>
+              <m:e>
+                <m:r>
+                  <w:rPr>
+                    <w:rFonts w:ascii="Cambria Math" w:hAnsi="Cambria Math"/>
+                  </w:rPr>
+                  <m:t>C</m:t>
+                </m:r>
+              </m:e>
+              <m:sub>
+                <m:r>
+                  <w:rPr>
+                    <w:rFonts w:ascii="Cambria Math" w:hAnsi="Cambria Math"/>
+                  </w:rPr>
+                  <m:t>g</m:t>
+                </m:r>
+              </m:sub>
+            </m:sSub>
+            <m:r>
+              <w:rPr>
+                <w:rFonts w:ascii="Cambria Math" w:hAnsi="Cambria Math"/>
+              </w:rPr>
+              <m:t>∩</m:t>
+            </m:r>
+            <m:r>
+              <m:rPr>
+                <m:sty m:val="p"/>
+              </m:rPr>
+              <w:rPr>
+                <w:rFonts w:ascii="Cambria Math" w:hAnsi="Cambria Math"/>
+              </w:rPr>
+              <m:t>adj</m:t>
+            </m:r>
+            <m:d>
+              <m:dPr>
+                <m:ctrlPr>
+                  <w:rPr>
+                    <w:rFonts w:ascii="Cambria Math" w:hAnsi="Cambria Math"/>
+                  </w:rPr>
+                </m:ctrlPr>
+              </m:dPr>
+              <m:e>
+                <m:r>
+                  <w:rPr>
+                    <w:rFonts w:ascii="Cambria Math" w:hAnsi="Cambria Math"/>
+                  </w:rPr>
+                  <m:t>v</m:t>
+                </m:r>
+                <m:ctrlPr>
+                  <w:rPr>
+                    <w:rFonts w:ascii="Cambria Math" w:hAnsi="Cambria Math"/>
+                    <w:i/>
+                  </w:rPr>
+                </m:ctrlPr>
+              </m:e>
+            </m:d>
+          </m:e>
+        </m:d>
+      </m:oMath>
+      <w:r>
+        <w:rPr>
+          <w:rFonts w:ascii="Cambria" w:hAnsi="Cambria"/>
+        </w:rPr>
+        <w:t xml:space="preserve">, where </w:t>
+      </w:r>
+      <m:oMath>
+        <m:sSub>
+          <m:sSubPr>
+            <m:ctrlPr>
+              <w:rPr>
+                <w:rFonts w:ascii="Cambria Math" w:hAnsi="Cambria Math"/>
+                <w:i/>
+              </w:rPr>
+            </m:ctrlPr>
+          </m:sSubPr>
+          <m:e>
+            <m:r>
+              <w:rPr>
+                <w:rFonts w:ascii="Cambria Math" w:hAnsi="Cambria Math"/>
+              </w:rPr>
+              <m:t>C</m:t>
+            </m:r>
+          </m:e>
+          <m:sub>
+            <m:r>
+              <w:rPr>
+                <w:rFonts w:ascii="Cambria Math" w:hAnsi="Cambria Math"/>
+              </w:rPr>
+              <m:t>q</m:t>
+            </m:r>
+          </m:sub>
+        </m:sSub>
+      </m:oMath>
+      <w:r>
+        <w:rPr>
+          <w:rFonts w:ascii="Cambria" w:hAnsi="Cambria"/>
+        </w:rPr>
+        <w:t xml:space="preserve"> is a set of adjacent and not yet matched query vertices connected from the set of already matches query vertices, </w:t>
+      </w:r>
+      <m:oMath>
+        <m:sSub>
+          <m:sSubPr>
+            <m:ctrlPr>
+              <w:rPr>
+                <w:rFonts w:ascii="Cambria Math" w:hAnsi="Cambria Math"/>
+                <w:i/>
+              </w:rPr>
+            </m:ctrlPr>
+          </m:sSubPr>
+          <m:e>
+            <m:r>
+              <w:rPr>
+                <w:rFonts w:ascii="Cambria Math" w:hAnsi="Cambria Math"/>
+              </w:rPr>
+              <m:t>C</m:t>
+            </m:r>
+          </m:e>
+          <m:sub>
+            <m:r>
+              <w:rPr>
+                <w:rFonts w:ascii="Cambria Math" w:hAnsi="Cambria Math"/>
+              </w:rPr>
+              <m:t>g</m:t>
+            </m:r>
+          </m:sub>
+        </m:sSub>
+      </m:oMath>
+      <w:r>
+        <w:rPr>
+          <w:rFonts w:ascii="Cambria" w:hAnsi="Cambria"/>
+        </w:rPr>
+        <w:t xml:space="preserve"> </w:t>
+      </w:r>
+      <w:r>
+        <w:rPr>
+          <w:rFonts w:ascii="Cambria" w:hAnsi="Cambria"/>
+        </w:rPr>
+        <w:t xml:space="preserve">is a set of adjacent and not yet matched query vertices connected from the set of already matches </w:t>
+      </w:r>
+      <w:r>
+        <w:rPr>
+          <w:rFonts w:ascii="Cambria" w:hAnsi="Cambria"/>
+        </w:rPr>
+        <w:t>data</w:t>
+      </w:r>
+      <w:r>
+        <w:rPr>
+          <w:rFonts w:ascii="Cambria" w:hAnsi="Cambria"/>
+        </w:rPr>
+        <w:t xml:space="preserve"> vertices</w:t>
+      </w:r>
+      <w:r>
+        <w:rPr>
+          <w:rFonts w:ascii="Cambria" w:hAnsi="Cambria"/>
+        </w:rPr>
+        <w:t xml:space="preserve">, </w:t>
+      </w:r>
+      <m:oMath>
+        <m:r>
+          <m:rPr>
+            <m:sty m:val="p"/>
+          </m:rPr>
+          <w:rPr>
+            <w:rFonts w:ascii="Cambria Math" w:hAnsi="Cambria Math"/>
+          </w:rPr>
+          <m:t>adj</m:t>
+        </m:r>
+        <m:d>
+          <m:dPr>
+            <m:ctrlPr>
+              <w:rPr>
+                <w:rFonts w:ascii="Cambria Math" w:hAnsi="Cambria Math"/>
+              </w:rPr>
+            </m:ctrlPr>
+          </m:dPr>
+          <m:e>
+            <m:r>
+              <w:rPr>
+                <w:rFonts w:ascii="Cambria Math" w:hAnsi="Cambria Math"/>
+              </w:rPr>
+              <m:t>u</m:t>
+            </m:r>
+            <m:ctrlPr>
+              <w:rPr>
+                <w:rFonts w:ascii="Cambria Math" w:hAnsi="Cambria Math"/>
+                <w:i/>
+              </w:rPr>
+            </m:ctrlPr>
+          </m:e>
+        </m:d>
+      </m:oMath>
+      <w:r>
+        <w:rPr>
+          <w:rFonts w:ascii="Cambria" w:hAnsi="Cambria"/>
+        </w:rPr>
+        <w:t xml:space="preserve"> is a set of adjacent vertices to a vertex </w:t>
+      </w:r>
+      <m:oMath>
+        <m:r>
+          <w:rPr>
+            <w:rFonts w:ascii="Cambria Math" w:hAnsi="Cambria Math"/>
+          </w:rPr>
+          <m:t>u</m:t>
+        </m:r>
+      </m:oMath>
+      <w:r>
+        <w:rPr>
+          <w:rFonts w:ascii="Cambria" w:hAnsi="Cambria"/>
+        </w:rPr>
+        <w:t>.</w:t>
+      </w:r>
+    </w:p>
+    <w:p>
+      <w:pPr>
+        <w:pStyle w:val="ListParagraph"/>
+        <w:numPr>
+          <w:ilvl w:val="0"/>
+          <w:numId w:val="1"/>
+        </w:numPr>
+        <w:rPr>
+          <w:rFonts w:ascii="Cambria" w:hAnsi="Cambria"/>
+        </w:rPr>
+      </w:pPr>
+      <m:oMath>
+        <m:d>
+          <m:dPr>
+            <m:begChr m:val="|"/>
+            <m:endChr m:val="|"/>
+            <m:ctrlPr>
+              <w:rPr>
+                <w:rFonts w:ascii="Cambria Math" w:hAnsi="Cambria Math"/>
+                <w:i/>
+              </w:rPr>
+            </m:ctrlPr>
+          </m:dPr>
+          <m:e>
+            <m:r>
+              <m:rPr>
+                <m:sty m:val="p"/>
+              </m:rPr>
+              <w:rPr>
+                <w:rFonts w:ascii="Cambria Math" w:hAnsi="Cambria Math"/>
+              </w:rPr>
+              <m:t>adj</m:t>
+            </m:r>
+            <m:d>
+              <m:dPr>
+                <m:ctrlPr>
+                  <w:rPr>
+                    <w:rFonts w:ascii="Cambria Math" w:hAnsi="Cambria Math"/>
+                    <w:i/>
+                  </w:rPr>
+                </m:ctrlPr>
+              </m:dPr>
+              <m:e>
+                <m:r>
+                  <w:rPr>
+                    <w:rFonts w:ascii="Cambria Math" w:hAnsi="Cambria Math"/>
+                  </w:rPr>
+                  <m:t>u</m:t>
+                </m:r>
+              </m:e>
+            </m:d>
+            <m:r>
+              <w:rPr>
+                <w:rFonts w:ascii="Cambria Math" w:hAnsi="Cambria Math"/>
+              </w:rPr>
+              <m:t>\</m:t>
+            </m:r>
+            <m:sSub>
+              <m:sSubPr>
+                <m:ctrlPr>
+                  <w:rPr>
+                    <w:rFonts w:ascii="Cambria Math" w:hAnsi="Cambria Math"/>
+                    <w:i/>
+                  </w:rPr>
+                </m:ctrlPr>
+              </m:sSubPr>
+              <m:e>
+                <m:r>
+                  <w:rPr>
+                    <w:rFonts w:ascii="Cambria Math" w:hAnsi="Cambria Math"/>
+                  </w:rPr>
+                  <m:t>C</m:t>
+                </m:r>
+              </m:e>
+              <m:sub>
+                <m:r>
+                  <w:rPr>
+                    <w:rFonts w:ascii="Cambria Math" w:hAnsi="Cambria Math"/>
+                  </w:rPr>
+                  <m:t>q</m:t>
+                </m:r>
+              </m:sub>
+            </m:sSub>
+            <m:r>
+              <w:rPr>
+                <w:rFonts w:ascii="Cambria Math" w:hAnsi="Cambria Math"/>
+              </w:rPr>
+              <m:t>\</m:t>
+            </m:r>
+            <m:sSub>
+              <m:sSubPr>
+                <m:ctrlPr>
+                  <w:rPr>
+                    <w:rFonts w:ascii="Cambria Math" w:hAnsi="Cambria Math"/>
+                    <w:i/>
+                  </w:rPr>
+                </m:ctrlPr>
+              </m:sSubPr>
+              <m:e>
+                <m:r>
+                  <w:rPr>
+                    <w:rFonts w:ascii="Cambria Math" w:hAnsi="Cambria Math"/>
+                  </w:rPr>
+                  <m:t>M</m:t>
+                </m:r>
+              </m:e>
+              <m:sub>
+                <m:r>
+                  <w:rPr>
+                    <w:rFonts w:ascii="Cambria Math" w:hAnsi="Cambria Math"/>
+                  </w:rPr>
+                  <m:t>q</m:t>
+                </m:r>
+              </m:sub>
+            </m:sSub>
+          </m:e>
+        </m:d>
+        <m:r>
+          <w:rPr>
+            <w:rFonts w:ascii="Cambria Math" w:hAnsi="Cambria Math"/>
+          </w:rPr>
+          <m:t>&gt;|</m:t>
+        </m:r>
+        <m:r>
+          <m:rPr>
+            <m:sty m:val="p"/>
+          </m:rPr>
+          <w:rPr>
+            <w:rFonts w:ascii="Cambria Math" w:hAnsi="Cambria Math"/>
+          </w:rPr>
+          <m:t>adj</m:t>
+        </m:r>
+        <m:d>
+          <m:dPr>
+            <m:ctrlPr>
+              <w:rPr>
+                <w:rFonts w:ascii="Cambria Math" w:hAnsi="Cambria Math"/>
+              </w:rPr>
+            </m:ctrlPr>
+          </m:dPr>
+          <m:e>
+            <m:r>
+              <w:rPr>
+                <w:rFonts w:ascii="Cambria Math" w:hAnsi="Cambria Math"/>
+              </w:rPr>
+              <m:t>v</m:t>
+            </m:r>
+            <m:ctrlPr>
+              <w:rPr>
+                <w:rFonts w:ascii="Cambria Math" w:hAnsi="Cambria Math"/>
+                <w:i/>
+              </w:rPr>
+            </m:ctrlPr>
+          </m:e>
+        </m:d>
+        <m:r>
+          <w:rPr>
+            <w:rFonts w:ascii="Cambria Math" w:hAnsi="Cambria Math"/>
+          </w:rPr>
+          <m:t>\</m:t>
+        </m:r>
+        <m:sSub>
+          <m:sSubPr>
+            <m:ctrlPr>
+              <w:rPr>
+                <w:rFonts w:ascii="Cambria Math" w:hAnsi="Cambria Math"/>
+                <w:i/>
+              </w:rPr>
+            </m:ctrlPr>
+          </m:sSubPr>
+          <m:e>
+            <m:r>
+              <w:rPr>
+                <w:rFonts w:ascii="Cambria Math" w:hAnsi="Cambria Math"/>
+              </w:rPr>
+              <m:t>C</m:t>
+            </m:r>
+          </m:e>
+          <m:sub>
+            <m:r>
+              <w:rPr>
+                <w:rFonts w:ascii="Cambria Math" w:hAnsi="Cambria Math"/>
+              </w:rPr>
+              <m:t>g</m:t>
+            </m:r>
+          </m:sub>
+        </m:sSub>
+        <m:r>
+          <w:rPr>
+            <w:rFonts w:ascii="Cambria Math" w:hAnsi="Cambria Math"/>
+          </w:rPr>
+          <m:t>\</m:t>
+        </m:r>
+        <m:sSub>
+          <m:sSubPr>
+            <m:ctrlPr>
+              <w:rPr>
+                <w:rFonts w:ascii="Cambria Math" w:hAnsi="Cambria Math"/>
+                <w:i/>
+              </w:rPr>
+            </m:ctrlPr>
+          </m:sSubPr>
+          <m:e>
+            <m:r>
+              <w:rPr>
+                <w:rFonts w:ascii="Cambria Math" w:hAnsi="Cambria Math"/>
+              </w:rPr>
+              <m:t>M</m:t>
+            </m:r>
+          </m:e>
+          <m:sub>
+            <m:r>
+              <w:rPr>
+                <w:rFonts w:ascii="Cambria Math" w:hAnsi="Cambria Math"/>
+              </w:rPr>
+              <m:t>g</m:t>
+            </m:r>
+          </m:sub>
+        </m:sSub>
+        <w:bookmarkStart w:id="0" w:name="_GoBack"/>
+        <w:bookmarkEnd w:id="0"/>
+        <m:r>
+          <w:rPr>
+            <w:rFonts w:ascii="Cambria Math" w:hAnsi="Cambria Math"/>
+          </w:rPr>
+          <m:t>|</m:t>
+        </m:r>
+      </m:oMath>
     </w:p>
     <w:p>
       <w:pPr>
@@ -5077,6 +5708,103 @@
     </w:sectPr>
   </w:body>
 </w:document>
+</file>
+
+<file path=word/numbering.xml><?xml version="1.0" encoding="utf-8"?>
+<w:numbering xmlns:wpc="http://schemas.microsoft.com/office/word/2010/wordprocessingCanvas" xmlns:cx="http://schemas.microsoft.com/office/drawing/2014/chartex" xmlns:cx1="http://schemas.microsoft.com/office/drawing/2015/9/8/chartex" xmlns:cx2="http://schemas.microsoft.com/office/drawing/2015/10/21/chartex" xmlns:cx3="http://schemas.microsoft.com/office/drawing/2016/5/9/chartex" xmlns:cx4="http://schemas.microsoft.com/office/drawing/2016/5/10/chartex" xmlns:cx5="http://schemas.microsoft.com/office/drawing/2016/5/11/chartex" xmlns:cx6="http://schemas.microsoft.com/office/drawing/2016/5/12/chartex" xmlns:cx7="http://schemas.microsoft.com/office/drawing/2016/5/13/chartex" xmlns:cx8="http://schemas.microsoft.com/office/drawing/2016/5/14/chartex" xmlns:mc="http://schemas.openxmlformats.org/markup-compatibility/2006" xmlns:aink="http://schemas.microsoft.com/office/drawing/2016/ink" xmlns:am3d="http://schemas.microsoft.com/office/drawing/2017/model3d" xmlns:o="urn:schemas-microsoft-com:office:office" xmlns:r="http://schemas.openxmlformats.org/officeDocument/2006/relationships" xmlns:m="http://schemas.openxmlformats.org/officeDocument/2006/math" xmlns:v="urn:schemas-microsoft-com:vml" xmlns:wp14="http://schemas.microsoft.com/office/word/2010/wordprocessingDrawing" xmlns:wp="http://schemas.openxmlformats.org/drawingml/2006/wordprocessingDrawing" xmlns:w10="urn:schemas-microsoft-com:office:word" xmlns:w="http://schemas.openxmlformats.org/wordprocessingml/2006/main" xmlns:w14="http://schemas.microsoft.com/office/word/2010/wordml" xmlns:w15="http://schemas.microsoft.com/office/word/2012/wordml" xmlns:w16cid="http://schemas.microsoft.com/office/word/2016/wordml/cid" xmlns:w16se="http://schemas.microsoft.com/office/word/2015/wordml/symex" xmlns:wpg="http://schemas.microsoft.com/office/word/2010/wordprocessingGroup" xmlns:wpi="http://schemas.microsoft.com/office/word/2010/wordprocessingInk" xmlns:wne="http://schemas.microsoft.com/office/word/2006/wordml" xmlns:wps="http://schemas.microsoft.com/office/word/2010/wordprocessingShape" mc:Ignorable="w14 w15 w16se w16cid wp14">
+  <w:abstractNum w:abstractNumId="0" w15:restartNumberingAfterBreak="0">
+    <w:nsid w:val="204E7BDA"/>
+    <w:multiLevelType w:val="hybridMultilevel"/>
+    <w:tmpl w:val="599C451E"/>
+    <w:lvl w:ilvl="0" w:tplc="88CC8AE0">
+      <w:start w:val="1"/>
+      <w:numFmt w:val="decimal"/>
+      <w:lvlText w:val="(%1)"/>
+      <w:lvlJc w:val="left"/>
+      <w:pPr>
+        <w:ind w:left="720" w:hanging="360"/>
+      </w:pPr>
+      <w:rPr>
+        <w:rFonts w:hint="default"/>
+      </w:rPr>
+    </w:lvl>
+    <w:lvl w:ilvl="1" w:tplc="08090019" w:tentative="1">
+      <w:start w:val="1"/>
+      <w:numFmt w:val="lowerLetter"/>
+      <w:lvlText w:val="%2."/>
+      <w:lvlJc w:val="left"/>
+      <w:pPr>
+        <w:ind w:left="1440" w:hanging="360"/>
+      </w:pPr>
+    </w:lvl>
+    <w:lvl w:ilvl="2" w:tplc="0809001B" w:tentative="1">
+      <w:start w:val="1"/>
+      <w:numFmt w:val="lowerRoman"/>
+      <w:lvlText w:val="%3."/>
+      <w:lvlJc w:val="right"/>
+      <w:pPr>
+        <w:ind w:left="2160" w:hanging="180"/>
+      </w:pPr>
+    </w:lvl>
+    <w:lvl w:ilvl="3" w:tplc="0809000F" w:tentative="1">
+      <w:start w:val="1"/>
+      <w:numFmt w:val="decimal"/>
+      <w:lvlText w:val="%4."/>
+      <w:lvlJc w:val="left"/>
+      <w:pPr>
+        <w:ind w:left="2880" w:hanging="360"/>
+      </w:pPr>
+    </w:lvl>
+    <w:lvl w:ilvl="4" w:tplc="08090019" w:tentative="1">
+      <w:start w:val="1"/>
+      <w:numFmt w:val="lowerLetter"/>
+      <w:lvlText w:val="%5."/>
+      <w:lvlJc w:val="left"/>
+      <w:pPr>
+        <w:ind w:left="3600" w:hanging="360"/>
+      </w:pPr>
+    </w:lvl>
+    <w:lvl w:ilvl="5" w:tplc="0809001B" w:tentative="1">
+      <w:start w:val="1"/>
+      <w:numFmt w:val="lowerRoman"/>
+      <w:lvlText w:val="%6."/>
+      <w:lvlJc w:val="right"/>
+      <w:pPr>
+        <w:ind w:left="4320" w:hanging="180"/>
+      </w:pPr>
+    </w:lvl>
+    <w:lvl w:ilvl="6" w:tplc="0809000F" w:tentative="1">
+      <w:start w:val="1"/>
+      <w:numFmt w:val="decimal"/>
+      <w:lvlText w:val="%7."/>
+      <w:lvlJc w:val="left"/>
+      <w:pPr>
+        <w:ind w:left="5040" w:hanging="360"/>
+      </w:pPr>
+    </w:lvl>
+    <w:lvl w:ilvl="7" w:tplc="08090019" w:tentative="1">
+      <w:start w:val="1"/>
+      <w:numFmt w:val="lowerLetter"/>
+      <w:lvlText w:val="%8."/>
+      <w:lvlJc w:val="left"/>
+      <w:pPr>
+        <w:ind w:left="5760" w:hanging="360"/>
+      </w:pPr>
+    </w:lvl>
+    <w:lvl w:ilvl="8" w:tplc="0809001B" w:tentative="1">
+      <w:start w:val="1"/>
+      <w:numFmt w:val="lowerRoman"/>
+      <w:lvlText w:val="%9."/>
+      <w:lvlJc w:val="right"/>
+      <w:pPr>
+        <w:ind w:left="6480" w:hanging="180"/>
+      </w:pPr>
+    </w:lvl>
+  </w:abstractNum>
+  <w:num w:numId="1">
+    <w:abstractNumId w:val="0"/>
+  </w:num>
+</w:numbering>
 </file>
 
 <file path=word/styles.xml><?xml version="1.0" encoding="utf-8"?>
@@ -5533,6 +6261,17 @@
       <w:color w:val="808080"/>
     </w:rPr>
   </w:style>
+  <w:style w:type="paragraph" w:styleId="ListParagraph">
+    <w:name w:val="List Paragraph"/>
+    <w:basedOn w:val="Normal"/>
+    <w:uiPriority w:val="34"/>
+    <w:qFormat/>
+    <w:rsid w:val="00152D1B"/>
+    <w:pPr>
+      <w:ind w:left="720"/>
+      <w:contextualSpacing/>
+    </w:pPr>
+  </w:style>
 </w:styles>
 </file>
 

</xml_diff>